<commit_message>
finish the assignment and debuging, testing
</commit_message>
<xml_diff>
--- a/Projects/HW2/test_result.docx
+++ b/Projects/HW2/test_result.docx
@@ -80,17 +80,869 @@
           <w:szCs w:val="30"/>
         </w:rPr>
       </w:pPr>
-    </w:p>
-    <w:p>
-      <w:pPr>
+      <w:r>
         <w:rPr>
           <w:rFonts w:hint="eastAsia"/>
           <w:sz w:val="30"/>
           <w:szCs w:val="30"/>
         </w:rPr>
-      </w:pPr>
+        <w:t>Teammate</w:t>
+      </w:r>
+      <w:r>
+        <w:rPr>
+          <w:sz w:val="30"/>
+          <w:szCs w:val="30"/>
+        </w:rPr>
+        <w:t xml:space="preserve"> </w:t>
+      </w:r>
+      <w:r>
+        <w:rPr>
+          <w:rFonts w:hint="eastAsia"/>
+          <w:sz w:val="30"/>
+          <w:szCs w:val="30"/>
+        </w:rPr>
+        <w:t>test：</w:t>
+      </w:r>
+    </w:p>
+    <w:p>
+      <w:pPr>
+        <w:rPr>
+          <w:rFonts w:hint="eastAsia"/>
+          <w:sz w:val="30"/>
+          <w:szCs w:val="30"/>
+        </w:rPr>
+      </w:pPr>
+      <w:r>
+        <w:rPr>
+          <w:noProof/>
+        </w:rPr>
+        <w:drawing>
+          <wp:inline distT="0" distB="0" distL="0" distR="0" wp14:anchorId="45D9FE6E" wp14:editId="15DD0EF1">
+            <wp:extent cx="5274310" cy="2337435"/>
+            <wp:effectExtent l="0" t="0" r="2540" b="5715"/>
+            <wp:docPr id="2" name="Picture 2"/>
+            <wp:cNvGraphicFramePr>
+              <a:graphicFrameLocks xmlns:a="http://schemas.openxmlformats.org/drawingml/2006/main" noChangeAspect="1"/>
+            </wp:cNvGraphicFramePr>
+            <a:graphic xmlns:a="http://schemas.openxmlformats.org/drawingml/2006/main">
+              <a:graphicData uri="http://schemas.openxmlformats.org/drawingml/2006/picture">
+                <pic:pic xmlns:pic="http://schemas.openxmlformats.org/drawingml/2006/picture">
+                  <pic:nvPicPr>
+                    <pic:cNvPr id="1" name=""/>
+                    <pic:cNvPicPr/>
+                  </pic:nvPicPr>
+                  <pic:blipFill>
+                    <a:blip r:embed="rId7"/>
+                    <a:stretch>
+                      <a:fillRect/>
+                    </a:stretch>
+                  </pic:blipFill>
+                  <pic:spPr>
+                    <a:xfrm>
+                      <a:off x="0" y="0"/>
+                      <a:ext cx="5274310" cy="2337435"/>
+                    </a:xfrm>
+                    <a:prstGeom prst="rect">
+                      <a:avLst/>
+                    </a:prstGeom>
+                  </pic:spPr>
+                </pic:pic>
+              </a:graphicData>
+            </a:graphic>
+          </wp:inline>
+        </w:drawing>
+      </w:r>
+    </w:p>
+    <w:p>
+      <w:pPr>
+        <w:rPr>
+          <w:sz w:val="30"/>
+          <w:szCs w:val="30"/>
+        </w:rPr>
+      </w:pPr>
+    </w:p>
+    <w:p>
+      <w:pPr>
+        <w:rPr>
+          <w:sz w:val="30"/>
+          <w:szCs w:val="30"/>
+        </w:rPr>
+      </w:pPr>
+      <w:proofErr w:type="spellStart"/>
+      <w:r>
+        <w:rPr>
+          <w:rFonts w:hint="eastAsia"/>
+          <w:sz w:val="30"/>
+          <w:szCs w:val="30"/>
+        </w:rPr>
+        <w:t>Career</w:t>
+      </w:r>
+      <w:r>
+        <w:rPr>
+          <w:sz w:val="30"/>
+          <w:szCs w:val="30"/>
+        </w:rPr>
+        <w:t>_stats</w:t>
+      </w:r>
+      <w:proofErr w:type="spellEnd"/>
+      <w:r>
+        <w:rPr>
+          <w:sz w:val="30"/>
+          <w:szCs w:val="30"/>
+        </w:rPr>
+        <w:t>:</w:t>
+      </w:r>
+    </w:p>
+    <w:p>
+      <w:pPr>
+        <w:rPr>
+          <w:rFonts w:hint="eastAsia"/>
+          <w:sz w:val="30"/>
+          <w:szCs w:val="30"/>
+        </w:rPr>
+      </w:pPr>
+      <w:r>
+        <w:rPr>
+          <w:noProof/>
+        </w:rPr>
+        <w:lastRenderedPageBreak/>
+        <w:drawing>
+          <wp:inline distT="0" distB="0" distL="0" distR="0" wp14:anchorId="6AB98464" wp14:editId="70BAAE90">
+            <wp:extent cx="5274310" cy="2560955"/>
+            <wp:effectExtent l="0" t="0" r="2540" b="0"/>
+            <wp:docPr id="3" name="Picture 3"/>
+            <wp:cNvGraphicFramePr>
+              <a:graphicFrameLocks xmlns:a="http://schemas.openxmlformats.org/drawingml/2006/main" noChangeAspect="1"/>
+            </wp:cNvGraphicFramePr>
+            <a:graphic xmlns:a="http://schemas.openxmlformats.org/drawingml/2006/main">
+              <a:graphicData uri="http://schemas.openxmlformats.org/drawingml/2006/picture">
+                <pic:pic xmlns:pic="http://schemas.openxmlformats.org/drawingml/2006/picture">
+                  <pic:nvPicPr>
+                    <pic:cNvPr id="1" name=""/>
+                    <pic:cNvPicPr/>
+                  </pic:nvPicPr>
+                  <pic:blipFill>
+                    <a:blip r:embed="rId8"/>
+                    <a:stretch>
+                      <a:fillRect/>
+                    </a:stretch>
+                  </pic:blipFill>
+                  <pic:spPr>
+                    <a:xfrm>
+                      <a:off x="0" y="0"/>
+                      <a:ext cx="5274310" cy="2560955"/>
+                    </a:xfrm>
+                    <a:prstGeom prst="rect">
+                      <a:avLst/>
+                    </a:prstGeom>
+                  </pic:spPr>
+                </pic:pic>
+              </a:graphicData>
+            </a:graphic>
+          </wp:inline>
+        </w:drawing>
+      </w:r>
+    </w:p>
+    <w:p>
+      <w:pPr>
+        <w:rPr>
+          <w:sz w:val="30"/>
+          <w:szCs w:val="30"/>
+        </w:rPr>
+      </w:pPr>
+    </w:p>
+    <w:p>
+      <w:pPr>
+        <w:rPr>
+          <w:sz w:val="30"/>
+          <w:szCs w:val="30"/>
+        </w:rPr>
+      </w:pPr>
+      <w:r>
+        <w:rPr>
+          <w:rFonts w:hint="eastAsia"/>
+          <w:sz w:val="30"/>
+          <w:szCs w:val="30"/>
+        </w:rPr>
+        <w:t>G</w:t>
+      </w:r>
+      <w:r>
+        <w:rPr>
+          <w:sz w:val="30"/>
+          <w:szCs w:val="30"/>
+        </w:rPr>
+        <w:t>ET:</w:t>
+      </w:r>
+    </w:p>
+    <w:p>
+      <w:pPr>
+        <w:rPr>
+          <w:sz w:val="30"/>
+          <w:szCs w:val="30"/>
+        </w:rPr>
+      </w:pPr>
+      <w:r>
+        <w:rPr>
+          <w:noProof/>
+        </w:rPr>
+        <w:drawing>
+          <wp:inline distT="0" distB="0" distL="0" distR="0" wp14:anchorId="303341DE" wp14:editId="49EC112A">
+            <wp:extent cx="5274310" cy="2239010"/>
+            <wp:effectExtent l="0" t="0" r="2540" b="8890"/>
+            <wp:docPr id="4" name="Picture 4"/>
+            <wp:cNvGraphicFramePr>
+              <a:graphicFrameLocks xmlns:a="http://schemas.openxmlformats.org/drawingml/2006/main" noChangeAspect="1"/>
+            </wp:cNvGraphicFramePr>
+            <a:graphic xmlns:a="http://schemas.openxmlformats.org/drawingml/2006/main">
+              <a:graphicData uri="http://schemas.openxmlformats.org/drawingml/2006/picture">
+                <pic:pic xmlns:pic="http://schemas.openxmlformats.org/drawingml/2006/picture">
+                  <pic:nvPicPr>
+                    <pic:cNvPr id="1" name=""/>
+                    <pic:cNvPicPr/>
+                  </pic:nvPicPr>
+                  <pic:blipFill>
+                    <a:blip r:embed="rId9"/>
+                    <a:stretch>
+                      <a:fillRect/>
+                    </a:stretch>
+                  </pic:blipFill>
+                  <pic:spPr>
+                    <a:xfrm>
+                      <a:off x="0" y="0"/>
+                      <a:ext cx="5274310" cy="2239010"/>
+                    </a:xfrm>
+                    <a:prstGeom prst="rect">
+                      <a:avLst/>
+                    </a:prstGeom>
+                  </pic:spPr>
+                </pic:pic>
+              </a:graphicData>
+            </a:graphic>
+          </wp:inline>
+        </w:drawing>
+      </w:r>
+    </w:p>
+    <w:p>
+      <w:pPr>
+        <w:rPr>
+          <w:sz w:val="30"/>
+          <w:szCs w:val="30"/>
+        </w:rPr>
+      </w:pPr>
+      <w:r>
+        <w:rPr>
+          <w:noProof/>
+        </w:rPr>
+        <w:drawing>
+          <wp:inline distT="0" distB="0" distL="0" distR="0" wp14:anchorId="1EDBA38F" wp14:editId="7084B7BF">
+            <wp:extent cx="5274310" cy="1785620"/>
+            <wp:effectExtent l="0" t="0" r="2540" b="5080"/>
+            <wp:docPr id="5" name="Picture 5"/>
+            <wp:cNvGraphicFramePr>
+              <a:graphicFrameLocks xmlns:a="http://schemas.openxmlformats.org/drawingml/2006/main" noChangeAspect="1"/>
+            </wp:cNvGraphicFramePr>
+            <a:graphic xmlns:a="http://schemas.openxmlformats.org/drawingml/2006/main">
+              <a:graphicData uri="http://schemas.openxmlformats.org/drawingml/2006/picture">
+                <pic:pic xmlns:pic="http://schemas.openxmlformats.org/drawingml/2006/picture">
+                  <pic:nvPicPr>
+                    <pic:cNvPr id="1" name=""/>
+                    <pic:cNvPicPr/>
+                  </pic:nvPicPr>
+                  <pic:blipFill>
+                    <a:blip r:embed="rId10"/>
+                    <a:stretch>
+                      <a:fillRect/>
+                    </a:stretch>
+                  </pic:blipFill>
+                  <pic:spPr>
+                    <a:xfrm>
+                      <a:off x="0" y="0"/>
+                      <a:ext cx="5274310" cy="1785620"/>
+                    </a:xfrm>
+                    <a:prstGeom prst="rect">
+                      <a:avLst/>
+                    </a:prstGeom>
+                  </pic:spPr>
+                </pic:pic>
+              </a:graphicData>
+            </a:graphic>
+          </wp:inline>
+        </w:drawing>
+      </w:r>
+    </w:p>
+    <w:p>
+      <w:pPr>
+        <w:rPr>
+          <w:rFonts w:hint="eastAsia"/>
+          <w:sz w:val="30"/>
+          <w:szCs w:val="30"/>
+        </w:rPr>
+      </w:pPr>
+      <w:r>
+        <w:rPr>
+          <w:noProof/>
+        </w:rPr>
+        <w:lastRenderedPageBreak/>
+        <w:drawing>
+          <wp:inline distT="0" distB="0" distL="0" distR="0" wp14:anchorId="76F471C6" wp14:editId="1EA8FC7A">
+            <wp:extent cx="5274310" cy="2383790"/>
+            <wp:effectExtent l="0" t="0" r="2540" b="0"/>
+            <wp:docPr id="6" name="Picture 6"/>
+            <wp:cNvGraphicFramePr>
+              <a:graphicFrameLocks xmlns:a="http://schemas.openxmlformats.org/drawingml/2006/main" noChangeAspect="1"/>
+            </wp:cNvGraphicFramePr>
+            <a:graphic xmlns:a="http://schemas.openxmlformats.org/drawingml/2006/main">
+              <a:graphicData uri="http://schemas.openxmlformats.org/drawingml/2006/picture">
+                <pic:pic xmlns:pic="http://schemas.openxmlformats.org/drawingml/2006/picture">
+                  <pic:nvPicPr>
+                    <pic:cNvPr id="1" name=""/>
+                    <pic:cNvPicPr/>
+                  </pic:nvPicPr>
+                  <pic:blipFill>
+                    <a:blip r:embed="rId11"/>
+                    <a:stretch>
+                      <a:fillRect/>
+                    </a:stretch>
+                  </pic:blipFill>
+                  <pic:spPr>
+                    <a:xfrm>
+                      <a:off x="0" y="0"/>
+                      <a:ext cx="5274310" cy="2383790"/>
+                    </a:xfrm>
+                    <a:prstGeom prst="rect">
+                      <a:avLst/>
+                    </a:prstGeom>
+                  </pic:spPr>
+                </pic:pic>
+              </a:graphicData>
+            </a:graphic>
+          </wp:inline>
+        </w:drawing>
+      </w:r>
+    </w:p>
+    <w:p>
+      <w:pPr>
+        <w:rPr>
+          <w:sz w:val="30"/>
+          <w:szCs w:val="30"/>
+        </w:rPr>
+      </w:pPr>
+      <w:r>
+        <w:rPr>
+          <w:rFonts w:hint="eastAsia"/>
+          <w:sz w:val="30"/>
+          <w:szCs w:val="30"/>
+        </w:rPr>
+        <w:t>P</w:t>
+      </w:r>
+      <w:r>
+        <w:rPr>
+          <w:sz w:val="30"/>
+          <w:szCs w:val="30"/>
+        </w:rPr>
+        <w:t>OST:</w:t>
+      </w:r>
+    </w:p>
+    <w:p>
+      <w:pPr>
+        <w:rPr>
+          <w:sz w:val="30"/>
+          <w:szCs w:val="30"/>
+        </w:rPr>
+      </w:pPr>
+      <w:r>
+        <w:rPr>
+          <w:noProof/>
+        </w:rPr>
+        <w:drawing>
+          <wp:inline distT="0" distB="0" distL="0" distR="0" wp14:anchorId="0D3BA0B2" wp14:editId="2C9C117E">
+            <wp:extent cx="5274310" cy="1722120"/>
+            <wp:effectExtent l="0" t="0" r="2540" b="0"/>
+            <wp:docPr id="9" name="Picture 9"/>
+            <wp:cNvGraphicFramePr>
+              <a:graphicFrameLocks xmlns:a="http://schemas.openxmlformats.org/drawingml/2006/main" noChangeAspect="1"/>
+            </wp:cNvGraphicFramePr>
+            <a:graphic xmlns:a="http://schemas.openxmlformats.org/drawingml/2006/main">
+              <a:graphicData uri="http://schemas.openxmlformats.org/drawingml/2006/picture">
+                <pic:pic xmlns:pic="http://schemas.openxmlformats.org/drawingml/2006/picture">
+                  <pic:nvPicPr>
+                    <pic:cNvPr id="1" name=""/>
+                    <pic:cNvPicPr/>
+                  </pic:nvPicPr>
+                  <pic:blipFill>
+                    <a:blip r:embed="rId12"/>
+                    <a:stretch>
+                      <a:fillRect/>
+                    </a:stretch>
+                  </pic:blipFill>
+                  <pic:spPr>
+                    <a:xfrm>
+                      <a:off x="0" y="0"/>
+                      <a:ext cx="5274310" cy="1722120"/>
+                    </a:xfrm>
+                    <a:prstGeom prst="rect">
+                      <a:avLst/>
+                    </a:prstGeom>
+                  </pic:spPr>
+                </pic:pic>
+              </a:graphicData>
+            </a:graphic>
+          </wp:inline>
+        </w:drawing>
+      </w:r>
+    </w:p>
+    <w:p>
+      <w:pPr>
+        <w:rPr>
+          <w:sz w:val="30"/>
+          <w:szCs w:val="30"/>
+        </w:rPr>
+      </w:pPr>
+      <w:r>
+        <w:rPr>
+          <w:noProof/>
+        </w:rPr>
+        <w:drawing>
+          <wp:inline distT="0" distB="0" distL="0" distR="0" wp14:anchorId="6CF55699" wp14:editId="659C9A9C">
+            <wp:extent cx="5274310" cy="1542415"/>
+            <wp:effectExtent l="0" t="0" r="2540" b="635"/>
+            <wp:docPr id="10" name="Picture 10"/>
+            <wp:cNvGraphicFramePr>
+              <a:graphicFrameLocks xmlns:a="http://schemas.openxmlformats.org/drawingml/2006/main" noChangeAspect="1"/>
+            </wp:cNvGraphicFramePr>
+            <a:graphic xmlns:a="http://schemas.openxmlformats.org/drawingml/2006/main">
+              <a:graphicData uri="http://schemas.openxmlformats.org/drawingml/2006/picture">
+                <pic:pic xmlns:pic="http://schemas.openxmlformats.org/drawingml/2006/picture">
+                  <pic:nvPicPr>
+                    <pic:cNvPr id="1" name=""/>
+                    <pic:cNvPicPr/>
+                  </pic:nvPicPr>
+                  <pic:blipFill>
+                    <a:blip r:embed="rId13"/>
+                    <a:stretch>
+                      <a:fillRect/>
+                    </a:stretch>
+                  </pic:blipFill>
+                  <pic:spPr>
+                    <a:xfrm>
+                      <a:off x="0" y="0"/>
+                      <a:ext cx="5274310" cy="1542415"/>
+                    </a:xfrm>
+                    <a:prstGeom prst="rect">
+                      <a:avLst/>
+                    </a:prstGeom>
+                  </pic:spPr>
+                </pic:pic>
+              </a:graphicData>
+            </a:graphic>
+          </wp:inline>
+        </w:drawing>
+      </w:r>
+    </w:p>
+    <w:p>
+      <w:pPr>
+        <w:rPr>
+          <w:rFonts w:hint="eastAsia"/>
+          <w:sz w:val="30"/>
+          <w:szCs w:val="30"/>
+        </w:rPr>
+      </w:pPr>
+      <w:r>
+        <w:rPr>
+          <w:noProof/>
+        </w:rPr>
+        <w:drawing>
+          <wp:inline distT="0" distB="0" distL="0" distR="0" wp14:anchorId="703B1864" wp14:editId="2D065112">
+            <wp:extent cx="5274310" cy="1483995"/>
+            <wp:effectExtent l="0" t="0" r="2540" b="1905"/>
+            <wp:docPr id="11" name="Picture 11"/>
+            <wp:cNvGraphicFramePr>
+              <a:graphicFrameLocks xmlns:a="http://schemas.openxmlformats.org/drawingml/2006/main" noChangeAspect="1"/>
+            </wp:cNvGraphicFramePr>
+            <a:graphic xmlns:a="http://schemas.openxmlformats.org/drawingml/2006/main">
+              <a:graphicData uri="http://schemas.openxmlformats.org/drawingml/2006/picture">
+                <pic:pic xmlns:pic="http://schemas.openxmlformats.org/drawingml/2006/picture">
+                  <pic:nvPicPr>
+                    <pic:cNvPr id="1" name=""/>
+                    <pic:cNvPicPr/>
+                  </pic:nvPicPr>
+                  <pic:blipFill>
+                    <a:blip r:embed="rId14"/>
+                    <a:stretch>
+                      <a:fillRect/>
+                    </a:stretch>
+                  </pic:blipFill>
+                  <pic:spPr>
+                    <a:xfrm>
+                      <a:off x="0" y="0"/>
+                      <a:ext cx="5274310" cy="1483995"/>
+                    </a:xfrm>
+                    <a:prstGeom prst="rect">
+                      <a:avLst/>
+                    </a:prstGeom>
+                  </pic:spPr>
+                </pic:pic>
+              </a:graphicData>
+            </a:graphic>
+          </wp:inline>
+        </w:drawing>
+      </w:r>
+    </w:p>
+    <w:p>
+      <w:pPr>
+        <w:rPr>
+          <w:sz w:val="30"/>
+          <w:szCs w:val="30"/>
+        </w:rPr>
+      </w:pPr>
+      <w:r>
+        <w:rPr>
+          <w:sz w:val="30"/>
+          <w:szCs w:val="30"/>
+        </w:rPr>
+        <w:t>PUT:</w:t>
+      </w:r>
+    </w:p>
+    <w:p>
+      <w:pPr>
+        <w:rPr>
+          <w:sz w:val="30"/>
+          <w:szCs w:val="30"/>
+        </w:rPr>
+      </w:pPr>
+      <w:r>
+        <w:rPr>
+          <w:noProof/>
+        </w:rPr>
+        <w:lastRenderedPageBreak/>
+        <w:drawing>
+          <wp:inline distT="0" distB="0" distL="0" distR="0" wp14:anchorId="339B6CC4" wp14:editId="12CF6C7E">
+            <wp:extent cx="5274310" cy="1677035"/>
+            <wp:effectExtent l="0" t="0" r="2540" b="0"/>
+            <wp:docPr id="12" name="Picture 12"/>
+            <wp:cNvGraphicFramePr>
+              <a:graphicFrameLocks xmlns:a="http://schemas.openxmlformats.org/drawingml/2006/main" noChangeAspect="1"/>
+            </wp:cNvGraphicFramePr>
+            <a:graphic xmlns:a="http://schemas.openxmlformats.org/drawingml/2006/main">
+              <a:graphicData uri="http://schemas.openxmlformats.org/drawingml/2006/picture">
+                <pic:pic xmlns:pic="http://schemas.openxmlformats.org/drawingml/2006/picture">
+                  <pic:nvPicPr>
+                    <pic:cNvPr id="1" name=""/>
+                    <pic:cNvPicPr/>
+                  </pic:nvPicPr>
+                  <pic:blipFill>
+                    <a:blip r:embed="rId15"/>
+                    <a:stretch>
+                      <a:fillRect/>
+                    </a:stretch>
+                  </pic:blipFill>
+                  <pic:spPr>
+                    <a:xfrm>
+                      <a:off x="0" y="0"/>
+                      <a:ext cx="5274310" cy="1677035"/>
+                    </a:xfrm>
+                    <a:prstGeom prst="rect">
+                      <a:avLst/>
+                    </a:prstGeom>
+                  </pic:spPr>
+                </pic:pic>
+              </a:graphicData>
+            </a:graphic>
+          </wp:inline>
+        </w:drawing>
+      </w:r>
+    </w:p>
+    <w:p>
+      <w:pPr>
+        <w:rPr>
+          <w:rFonts w:hint="eastAsia"/>
+          <w:sz w:val="30"/>
+          <w:szCs w:val="30"/>
+        </w:rPr>
+      </w:pPr>
+      <w:r>
+        <w:rPr>
+          <w:noProof/>
+        </w:rPr>
+        <w:drawing>
+          <wp:inline distT="0" distB="0" distL="0" distR="0" wp14:anchorId="12190AAC" wp14:editId="0C766B1D">
+            <wp:extent cx="5274310" cy="1948180"/>
+            <wp:effectExtent l="0" t="0" r="2540" b="0"/>
+            <wp:docPr id="13" name="Picture 13"/>
+            <wp:cNvGraphicFramePr>
+              <a:graphicFrameLocks xmlns:a="http://schemas.openxmlformats.org/drawingml/2006/main" noChangeAspect="1"/>
+            </wp:cNvGraphicFramePr>
+            <a:graphic xmlns:a="http://schemas.openxmlformats.org/drawingml/2006/main">
+              <a:graphicData uri="http://schemas.openxmlformats.org/drawingml/2006/picture">
+                <pic:pic xmlns:pic="http://schemas.openxmlformats.org/drawingml/2006/picture">
+                  <pic:nvPicPr>
+                    <pic:cNvPr id="1" name=""/>
+                    <pic:cNvPicPr/>
+                  </pic:nvPicPr>
+                  <pic:blipFill>
+                    <a:blip r:embed="rId16"/>
+                    <a:stretch>
+                      <a:fillRect/>
+                    </a:stretch>
+                  </pic:blipFill>
+                  <pic:spPr>
+                    <a:xfrm>
+                      <a:off x="0" y="0"/>
+                      <a:ext cx="5274310" cy="1948180"/>
+                    </a:xfrm>
+                    <a:prstGeom prst="rect">
+                      <a:avLst/>
+                    </a:prstGeom>
+                  </pic:spPr>
+                </pic:pic>
+              </a:graphicData>
+            </a:graphic>
+          </wp:inline>
+        </w:drawing>
+      </w:r>
+    </w:p>
+    <w:p>
+      <w:pPr>
+        <w:rPr>
+          <w:sz w:val="30"/>
+          <w:szCs w:val="30"/>
+        </w:rPr>
+      </w:pPr>
+      <w:r>
+        <w:rPr>
+          <w:rFonts w:hint="eastAsia"/>
+          <w:sz w:val="30"/>
+          <w:szCs w:val="30"/>
+        </w:rPr>
+        <w:t>D</w:t>
+      </w:r>
+      <w:r>
+        <w:rPr>
+          <w:sz w:val="30"/>
+          <w:szCs w:val="30"/>
+        </w:rPr>
+        <w:t>ELETE:</w:t>
+      </w:r>
+    </w:p>
+    <w:p>
+      <w:pPr>
+        <w:rPr>
+          <w:sz w:val="30"/>
+          <w:szCs w:val="30"/>
+        </w:rPr>
+      </w:pPr>
+      <w:r>
+        <w:rPr>
+          <w:noProof/>
+        </w:rPr>
+        <w:drawing>
+          <wp:inline distT="0" distB="0" distL="0" distR="0" wp14:anchorId="09F93D2B" wp14:editId="49494160">
+            <wp:extent cx="5274310" cy="1451610"/>
+            <wp:effectExtent l="0" t="0" r="2540" b="0"/>
+            <wp:docPr id="14" name="Picture 14"/>
+            <wp:cNvGraphicFramePr>
+              <a:graphicFrameLocks xmlns:a="http://schemas.openxmlformats.org/drawingml/2006/main" noChangeAspect="1"/>
+            </wp:cNvGraphicFramePr>
+            <a:graphic xmlns:a="http://schemas.openxmlformats.org/drawingml/2006/main">
+              <a:graphicData uri="http://schemas.openxmlformats.org/drawingml/2006/picture">
+                <pic:pic xmlns:pic="http://schemas.openxmlformats.org/drawingml/2006/picture">
+                  <pic:nvPicPr>
+                    <pic:cNvPr id="1" name=""/>
+                    <pic:cNvPicPr/>
+                  </pic:nvPicPr>
+                  <pic:blipFill>
+                    <a:blip r:embed="rId17"/>
+                    <a:stretch>
+                      <a:fillRect/>
+                    </a:stretch>
+                  </pic:blipFill>
+                  <pic:spPr>
+                    <a:xfrm>
+                      <a:off x="0" y="0"/>
+                      <a:ext cx="5274310" cy="1451610"/>
+                    </a:xfrm>
+                    <a:prstGeom prst="rect">
+                      <a:avLst/>
+                    </a:prstGeom>
+                  </pic:spPr>
+                </pic:pic>
+              </a:graphicData>
+            </a:graphic>
+          </wp:inline>
+        </w:drawing>
+      </w:r>
+    </w:p>
+    <w:p>
+      <w:pPr>
+        <w:rPr>
+          <w:rFonts w:hint="eastAsia"/>
+          <w:sz w:val="30"/>
+          <w:szCs w:val="30"/>
+        </w:rPr>
+      </w:pPr>
+      <w:r>
+        <w:rPr>
+          <w:noProof/>
+        </w:rPr>
+        <w:drawing>
+          <wp:inline distT="0" distB="0" distL="0" distR="0" wp14:anchorId="6B82AA8A" wp14:editId="79AD2BE9">
+            <wp:extent cx="5274310" cy="1595755"/>
+            <wp:effectExtent l="0" t="0" r="2540" b="4445"/>
+            <wp:docPr id="15" name="Picture 15"/>
+            <wp:cNvGraphicFramePr>
+              <a:graphicFrameLocks xmlns:a="http://schemas.openxmlformats.org/drawingml/2006/main" noChangeAspect="1"/>
+            </wp:cNvGraphicFramePr>
+            <a:graphic xmlns:a="http://schemas.openxmlformats.org/drawingml/2006/main">
+              <a:graphicData uri="http://schemas.openxmlformats.org/drawingml/2006/picture">
+                <pic:pic xmlns:pic="http://schemas.openxmlformats.org/drawingml/2006/picture">
+                  <pic:nvPicPr>
+                    <pic:cNvPr id="1" name=""/>
+                    <pic:cNvPicPr/>
+                  </pic:nvPicPr>
+                  <pic:blipFill>
+                    <a:blip r:embed="rId18"/>
+                    <a:stretch>
+                      <a:fillRect/>
+                    </a:stretch>
+                  </pic:blipFill>
+                  <pic:spPr>
+                    <a:xfrm>
+                      <a:off x="0" y="0"/>
+                      <a:ext cx="5274310" cy="1595755"/>
+                    </a:xfrm>
+                    <a:prstGeom prst="rect">
+                      <a:avLst/>
+                    </a:prstGeom>
+                  </pic:spPr>
+                </pic:pic>
+              </a:graphicData>
+            </a:graphic>
+          </wp:inline>
+        </w:drawing>
+      </w:r>
       <w:bookmarkStart w:id="0" w:name="_GoBack"/>
       <w:bookmarkEnd w:id="0"/>
+    </w:p>
+    <w:p>
+      <w:pPr>
+        <w:rPr>
+          <w:sz w:val="30"/>
+          <w:szCs w:val="30"/>
+        </w:rPr>
+      </w:pPr>
+      <w:r>
+        <w:rPr>
+          <w:rFonts w:hint="eastAsia"/>
+          <w:sz w:val="30"/>
+          <w:szCs w:val="30"/>
+        </w:rPr>
+        <w:t>P</w:t>
+      </w:r>
+      <w:r>
+        <w:rPr>
+          <w:sz w:val="30"/>
+          <w:szCs w:val="30"/>
+        </w:rPr>
+        <w:t>agination:</w:t>
+      </w:r>
+    </w:p>
+    <w:p>
+      <w:pPr>
+        <w:rPr>
+          <w:sz w:val="30"/>
+          <w:szCs w:val="30"/>
+        </w:rPr>
+      </w:pPr>
+      <w:r>
+        <w:rPr>
+          <w:noProof/>
+        </w:rPr>
+        <w:lastRenderedPageBreak/>
+        <w:drawing>
+          <wp:inline distT="0" distB="0" distL="0" distR="0" wp14:anchorId="1C510542" wp14:editId="59AF0FEF">
+            <wp:extent cx="5274310" cy="2846705"/>
+            <wp:effectExtent l="0" t="0" r="2540" b="0"/>
+            <wp:docPr id="7" name="Picture 7"/>
+            <wp:cNvGraphicFramePr>
+              <a:graphicFrameLocks xmlns:a="http://schemas.openxmlformats.org/drawingml/2006/main" noChangeAspect="1"/>
+            </wp:cNvGraphicFramePr>
+            <a:graphic xmlns:a="http://schemas.openxmlformats.org/drawingml/2006/main">
+              <a:graphicData uri="http://schemas.openxmlformats.org/drawingml/2006/picture">
+                <pic:pic xmlns:pic="http://schemas.openxmlformats.org/drawingml/2006/picture">
+                  <pic:nvPicPr>
+                    <pic:cNvPr id="1" name=""/>
+                    <pic:cNvPicPr/>
+                  </pic:nvPicPr>
+                  <pic:blipFill>
+                    <a:blip r:embed="rId19"/>
+                    <a:stretch>
+                      <a:fillRect/>
+                    </a:stretch>
+                  </pic:blipFill>
+                  <pic:spPr>
+                    <a:xfrm>
+                      <a:off x="0" y="0"/>
+                      <a:ext cx="5274310" cy="2846705"/>
+                    </a:xfrm>
+                    <a:prstGeom prst="rect">
+                      <a:avLst/>
+                    </a:prstGeom>
+                  </pic:spPr>
+                </pic:pic>
+              </a:graphicData>
+            </a:graphic>
+          </wp:inline>
+        </w:drawing>
+      </w:r>
+    </w:p>
+    <w:p>
+      <w:pPr>
+        <w:rPr>
+          <w:rFonts w:hint="eastAsia"/>
+          <w:sz w:val="30"/>
+          <w:szCs w:val="30"/>
+        </w:rPr>
+      </w:pPr>
+      <w:r>
+        <w:rPr>
+          <w:noProof/>
+        </w:rPr>
+        <w:drawing>
+          <wp:inline distT="0" distB="0" distL="0" distR="0" wp14:anchorId="18C65716" wp14:editId="34DB1566">
+            <wp:extent cx="5274310" cy="2402840"/>
+            <wp:effectExtent l="0" t="0" r="2540" b="0"/>
+            <wp:docPr id="8" name="Picture 8"/>
+            <wp:cNvGraphicFramePr>
+              <a:graphicFrameLocks xmlns:a="http://schemas.openxmlformats.org/drawingml/2006/main" noChangeAspect="1"/>
+            </wp:cNvGraphicFramePr>
+            <a:graphic xmlns:a="http://schemas.openxmlformats.org/drawingml/2006/main">
+              <a:graphicData uri="http://schemas.openxmlformats.org/drawingml/2006/picture">
+                <pic:pic xmlns:pic="http://schemas.openxmlformats.org/drawingml/2006/picture">
+                  <pic:nvPicPr>
+                    <pic:cNvPr id="1" name=""/>
+                    <pic:cNvPicPr/>
+                  </pic:nvPicPr>
+                  <pic:blipFill>
+                    <a:blip r:embed="rId20"/>
+                    <a:stretch>
+                      <a:fillRect/>
+                    </a:stretch>
+                  </pic:blipFill>
+                  <pic:spPr>
+                    <a:xfrm>
+                      <a:off x="0" y="0"/>
+                      <a:ext cx="5274310" cy="2402840"/>
+                    </a:xfrm>
+                    <a:prstGeom prst="rect">
+                      <a:avLst/>
+                    </a:prstGeom>
+                  </pic:spPr>
+                </pic:pic>
+              </a:graphicData>
+            </a:graphic>
+          </wp:inline>
+        </w:drawing>
+      </w:r>
     </w:p>
     <w:sectPr>
       <w:pgSz w:w="11906" w:h="16838"/>

</xml_diff>